<commit_message>
Engineering method and a new window has been added.
</commit_message>
<xml_diff>
--- a/docs/Requerimientos - Base de Datos Continental.docx
+++ b/docs/Requerimientos - Base de Datos Continental.docx
@@ -222,7 +222,29 @@
           <w:tcPr>
             <w:tcW w:w="4675" w:type="dxa"/>
           </w:tcPr>
-          <w:p/>
+          <w:p>
+            <w:pPr>
+              <w:jc w:val="center"/>
+            </w:pPr>
+            <w:r>
+              <w:t xml:space="preserve">Se requiere almacenar una cantidad muy grande </w:t>
+            </w:r>
+            <w:r>
+              <w:t>de datos</w:t>
+            </w:r>
+            <w:r>
+              <w:t xml:space="preserve">. Estos datos serán personas, y cada persona contara con </w:t>
+            </w:r>
+            <w:r>
+              <w:t>nombre</w:t>
+            </w:r>
+            <w:r>
+              <w:t>, apellido, y código. Se desea que la búsqueda se re</w:t>
+            </w:r>
+            <w:r>
+              <w:t>alice de una forma muy eficiente, por lo que tenemos que implementar un código para volver esto una búsqueda rapida</w:t>
+            </w:r>
+          </w:p>
         </w:tc>
       </w:tr>
       <w:tr>
@@ -287,15 +309,7 @@
               <w:t>Obtener información</w:t>
             </w:r>
             <w:r>
-              <w:t xml:space="preserve"> de los nombres y apellidos para la simulación de creación de registros a partir de los datos de la página “</w:t>
-            </w:r>
-            <w:proofErr w:type="gramStart"/>
-            <w:r>
-              <w:t>data.world</w:t>
-            </w:r>
-            <w:proofErr w:type="gramEnd"/>
-            <w:r>
-              <w:t>”</w:t>
+              <w:t xml:space="preserve"> de los nombres y apellidos para la simulación de creación de registros a partir de los datos de la página “data.world”</w:t>
             </w:r>
             <w:r>
               <w:rPr>
@@ -322,7 +336,11 @@
               <w:t xml:space="preserve"> edad</w:t>
             </w:r>
             <w:r>
-              <w:t xml:space="preserve"> para los registros con una distribución que esté basada en la distribución dada en la página “index mundi”</w:t>
+              <w:t xml:space="preserve"> para los registros con una distribución que esté </w:t>
+            </w:r>
+            <w:r>
+              <w:lastRenderedPageBreak/>
+              <w:t>basada en la distribución dada en la página “index mundi”</w:t>
             </w:r>
             <w:r>
               <w:rPr>
@@ -355,11 +373,7 @@
               </w:numPr>
             </w:pPr>
             <w:r>
-              <w:t xml:space="preserve">Asignar nacionalidad de tal forma que se mantengan los porcentajes dados en </w:t>
-            </w:r>
-            <w:r>
-              <w:lastRenderedPageBreak/>
-              <w:t>el post “</w:t>
+              <w:t>Asignar nacionalidad de tal forma que se mantengan los porcentajes dados en el post “</w:t>
             </w:r>
             <w:r>
               <w:t>Population by Country - 2020</w:t>
@@ -994,10 +1008,7 @@
               <w:t>2</w:t>
             </w:r>
             <w:r>
-              <w:t xml:space="preserve">: </w:t>
-            </w:r>
-            <w:r>
-              <w:t>Persistencia de los datos generados</w:t>
+              <w:t>: Persistencia de los datos generados</w:t>
             </w:r>
           </w:p>
         </w:tc>
@@ -1950,10 +1961,7 @@
       </w:pPr>
       <w:r>
         <w:lastRenderedPageBreak/>
-        <w:t xml:space="preserve">Requerimiento funcional </w:t>
-      </w:r>
-      <w:r>
-        <w:t>4</w:t>
+        <w:t>Requerimiento funcional 4</w:t>
       </w:r>
     </w:p>
     <w:tbl>
@@ -2008,16 +2016,7 @@
               <w:jc w:val="center"/>
             </w:pPr>
             <w:r>
-              <w:t>R</w:t>
-            </w:r>
-            <w:r>
-              <w:t>4</w:t>
-            </w:r>
-            <w:r>
-              <w:t xml:space="preserve">: </w:t>
-            </w:r>
-            <w:r>
-              <w:t>Buscar una persona</w:t>
+              <w:t>R4: Buscar una persona</w:t>
             </w:r>
           </w:p>
         </w:tc>
@@ -2571,16 +2570,7 @@
               <w:jc w:val="center"/>
             </w:pPr>
             <w:r>
-              <w:t>R</w:t>
-            </w:r>
-            <w:r>
-              <w:t>5</w:t>
-            </w:r>
-            <w:r>
-              <w:t xml:space="preserve">: </w:t>
-            </w:r>
-            <w:r>
-              <w:t>Actualizar una persona existente</w:t>
+              <w:t>R5: Actualizar una persona existente</w:t>
             </w:r>
           </w:p>
         </w:tc>

</xml_diff>